<commit_message>
add Q2 initial response
</commit_message>
<xml_diff>
--- a/finding_donors/Q2.docx
+++ b/finding_donors/Q2.docx
@@ -4,6 +4,26 @@
   <w:body>
     <w:p>
       <w:pPr>
+        <w:rPr>
+          <w:lang w:val="en-US"/>
+        </w:rPr>
+      </w:pPr>
+      <w:r>
+        <w:rPr>
+          <w:lang w:val="en-US"/>
+        </w:rPr>
+        <w:t>Support Vector Machine (SVM)</w:t>
+      </w:r>
+    </w:p>
+    <w:p>
+      <w:pPr>
+        <w:rPr>
+          <w:lang w:val="en-US"/>
+        </w:rPr>
+      </w:pPr>
+    </w:p>
+    <w:p>
+      <w:pPr>
         <w:numPr>
           <w:ilvl w:val="0"/>
           <w:numId w:val="1"/>
@@ -45,6 +65,46 @@
     <w:p>
       <w:pPr>
         <w:numPr>
+          <w:ilvl w:val="1"/>
+          <w:numId w:val="1"/>
+        </w:numPr>
+        <w:spacing w:before="100" w:beforeAutospacing="1" w:after="100" w:afterAutospacing="1"/>
+        <w:rPr>
+          <w:rFonts w:ascii="Times New Roman" w:eastAsia="Times New Roman" w:hAnsi="Times New Roman" w:cs="Times New Roman"/>
+          <w:lang w:val="en-US" w:eastAsia="pt-BR"/>
+        </w:rPr>
+      </w:pPr>
+      <w:r>
+        <w:rPr>
+          <w:rFonts w:ascii="Times New Roman" w:eastAsia="Times New Roman" w:hAnsi="Times New Roman" w:cs="Times New Roman"/>
+          <w:lang w:val="en-US" w:eastAsia="pt-BR"/>
+        </w:rPr>
+        <w:t xml:space="preserve">Good to use with high dimensional space </w:t>
+      </w:r>
+    </w:p>
+    <w:p>
+      <w:pPr>
+        <w:numPr>
+          <w:ilvl w:val="1"/>
+          <w:numId w:val="1"/>
+        </w:numPr>
+        <w:spacing w:before="100" w:beforeAutospacing="1" w:after="100" w:afterAutospacing="1"/>
+        <w:rPr>
+          <w:rFonts w:ascii="Times New Roman" w:eastAsia="Times New Roman" w:hAnsi="Times New Roman" w:cs="Times New Roman"/>
+          <w:lang w:val="en-US" w:eastAsia="pt-BR"/>
+        </w:rPr>
+      </w:pPr>
+      <w:r>
+        <w:rPr>
+          <w:rFonts w:ascii="Times New Roman" w:eastAsia="Times New Roman" w:hAnsi="Times New Roman" w:cs="Times New Roman"/>
+          <w:lang w:val="en-US" w:eastAsia="pt-BR"/>
+        </w:rPr>
+        <w:t>Could be use with different kernel functions</w:t>
+      </w:r>
+    </w:p>
+    <w:p>
+      <w:pPr>
+        <w:numPr>
           <w:ilvl w:val="0"/>
           <w:numId w:val="1"/>
         </w:numPr>
@@ -65,6 +125,93 @@
     <w:p>
       <w:pPr>
         <w:numPr>
+          <w:ilvl w:val="1"/>
+          <w:numId w:val="1"/>
+        </w:numPr>
+        <w:spacing w:before="100" w:beforeAutospacing="1" w:after="100" w:afterAutospacing="1"/>
+        <w:rPr>
+          <w:rFonts w:ascii="Times New Roman" w:eastAsia="Times New Roman" w:hAnsi="Times New Roman" w:cs="Times New Roman"/>
+          <w:lang w:val="en-US" w:eastAsia="pt-BR"/>
+        </w:rPr>
+      </w:pPr>
+      <w:r>
+        <w:rPr>
+          <w:rFonts w:ascii="Times New Roman" w:eastAsia="Times New Roman" w:hAnsi="Times New Roman" w:cs="Times New Roman"/>
+          <w:lang w:val="en-US" w:eastAsia="pt-BR"/>
+        </w:rPr>
+        <w:t>Poor performance when # features &gt;&gt; # samples</w:t>
+      </w:r>
+    </w:p>
+    <w:p>
+      <w:pPr>
+        <w:numPr>
+          <w:ilvl w:val="1"/>
+          <w:numId w:val="1"/>
+        </w:numPr>
+        <w:spacing w:before="100" w:beforeAutospacing="1" w:after="100" w:afterAutospacing="1"/>
+        <w:rPr>
+          <w:rFonts w:ascii="Times New Roman" w:eastAsia="Times New Roman" w:hAnsi="Times New Roman" w:cs="Times New Roman"/>
+          <w:lang w:val="en-US" w:eastAsia="pt-BR"/>
+        </w:rPr>
+      </w:pPr>
+      <w:r>
+        <w:rPr>
+          <w:rFonts w:ascii="Times New Roman" w:eastAsia="Times New Roman" w:hAnsi="Times New Roman" w:cs="Times New Roman"/>
+          <w:lang w:val="en-US" w:eastAsia="pt-BR"/>
+        </w:rPr>
+        <w:t>Does not provides probability estimates directly</w:t>
+      </w:r>
+    </w:p>
+    <w:p>
+      <w:pPr>
+        <w:numPr>
+          <w:ilvl w:val="1"/>
+          <w:numId w:val="1"/>
+        </w:numPr>
+        <w:spacing w:before="100" w:beforeAutospacing="1" w:after="100" w:afterAutospacing="1"/>
+        <w:rPr>
+          <w:rFonts w:ascii="Times New Roman" w:eastAsia="Times New Roman" w:hAnsi="Times New Roman" w:cs="Times New Roman"/>
+          <w:lang w:val="en-US" w:eastAsia="pt-BR"/>
+        </w:rPr>
+      </w:pPr>
+      <w:r>
+        <w:rPr>
+          <w:rFonts w:ascii="Times New Roman" w:eastAsia="Times New Roman" w:hAnsi="Times New Roman" w:cs="Times New Roman"/>
+          <w:lang w:val="en-US" w:eastAsia="pt-BR"/>
+        </w:rPr>
+        <w:t>Requires normalization</w:t>
+      </w:r>
+      <w:r>
+        <w:rPr>
+          <w:rFonts w:ascii="Times New Roman" w:eastAsia="Times New Roman" w:hAnsi="Times New Roman" w:cs="Times New Roman"/>
+          <w:lang w:val="en-US" w:eastAsia="pt-BR"/>
+        </w:rPr>
+        <w:t xml:space="preserve"> and dummy variables setup</w:t>
+      </w:r>
+    </w:p>
+    <w:p>
+      <w:pPr>
+        <w:numPr>
+          <w:ilvl w:val="1"/>
+          <w:numId w:val="1"/>
+        </w:numPr>
+        <w:spacing w:before="100" w:beforeAutospacing="1" w:after="100" w:afterAutospacing="1"/>
+        <w:rPr>
+          <w:rFonts w:ascii="Times New Roman" w:eastAsia="Times New Roman" w:hAnsi="Times New Roman" w:cs="Times New Roman"/>
+          <w:lang w:val="en-US" w:eastAsia="pt-BR"/>
+        </w:rPr>
+      </w:pPr>
+      <w:r>
+        <w:rPr>
+          <w:rFonts w:ascii="Times New Roman" w:eastAsia="Times New Roman" w:hAnsi="Times New Roman" w:cs="Times New Roman"/>
+          <w:lang w:val="en-US" w:eastAsia="pt-BR"/>
+        </w:rPr>
+        <w:t>Slow execution time on sparse datasets</w:t>
+      </w:r>
+    </w:p>
+    <w:p>
+      <w:pPr>
+        <w:numPr>
           <w:ilvl w:val="0"/>
           <w:numId w:val="1"/>
         </w:numPr>
@@ -84,23 +231,20 @@
     </w:p>
     <w:p>
       <w:pPr>
-        <w:rPr>
-          <w:lang w:val="en-US"/>
-        </w:rPr>
-      </w:pPr>
-    </w:p>
-    <w:p>
-      <w:pPr>
-        <w:rPr>
-          <w:lang w:val="en-US"/>
-        </w:rPr>
-      </w:pPr>
-      <w:r>
-        <w:rPr>
-          <w:lang w:val="en-US"/>
-        </w:rPr>
-        <w:t>Support Vector Machine (SVM)</w:t>
-      </w:r>
+        <w:tabs>
+          <w:tab w:val="left" w:pos="2072"/>
+        </w:tabs>
+        <w:rPr>
+          <w:lang w:val="en-US"/>
+        </w:rPr>
+      </w:pPr>
+    </w:p>
+    <w:p>
+      <w:pPr>
+        <w:rPr>
+          <w:lang w:val="en-US"/>
+        </w:rPr>
+      </w:pPr>
     </w:p>
     <w:p>
       <w:pPr>
@@ -135,20 +279,614 @@
           <w:lang w:val="en-US"/>
         </w:rPr>
       </w:pPr>
-      <w:r>
-        <w:rPr>
-          <w:lang w:val="en-US"/>
-        </w:rPr>
-        <w:t>Ensembl</w:t>
-      </w:r>
+    </w:p>
+    <w:p>
+      <w:pPr>
+        <w:numPr>
+          <w:ilvl w:val="0"/>
+          <w:numId w:val="1"/>
+        </w:numPr>
+        <w:spacing w:before="100" w:beforeAutospacing="1" w:after="100" w:afterAutospacing="1"/>
+        <w:rPr>
+          <w:rFonts w:ascii="Times New Roman" w:eastAsia="Times New Roman" w:hAnsi="Times New Roman" w:cs="Times New Roman"/>
+          <w:lang w:val="en-US" w:eastAsia="pt-BR"/>
+        </w:rPr>
+      </w:pPr>
+      <w:r>
+        <w:rPr>
+          <w:rFonts w:ascii="Times New Roman" w:eastAsia="Times New Roman" w:hAnsi="Times New Roman" w:cs="Times New Roman"/>
+          <w:lang w:val="en-US" w:eastAsia="pt-BR"/>
+        </w:rPr>
+        <w:t xml:space="preserve">Describe one real-world application in industry where the model can be applied. </w:t>
+      </w:r>
+    </w:p>
+    <w:p>
+      <w:pPr>
+        <w:numPr>
+          <w:ilvl w:val="0"/>
+          <w:numId w:val="1"/>
+        </w:numPr>
+        <w:spacing w:before="100" w:beforeAutospacing="1" w:after="100" w:afterAutospacing="1"/>
+        <w:rPr>
+          <w:rFonts w:ascii="Times New Roman" w:eastAsia="Times New Roman" w:hAnsi="Times New Roman" w:cs="Times New Roman"/>
+          <w:lang w:val="en-US" w:eastAsia="pt-BR"/>
+        </w:rPr>
+      </w:pPr>
+      <w:r>
+        <w:rPr>
+          <w:rFonts w:ascii="Times New Roman" w:eastAsia="Times New Roman" w:hAnsi="Times New Roman" w:cs="Times New Roman"/>
+          <w:lang w:val="en-US" w:eastAsia="pt-BR"/>
+        </w:rPr>
+        <w:t>What are the strengths of the model; when does it perform well?</w:t>
+      </w:r>
+    </w:p>
+    <w:p>
+      <w:pPr>
+        <w:numPr>
+          <w:ilvl w:val="1"/>
+          <w:numId w:val="1"/>
+        </w:numPr>
+        <w:spacing w:before="100" w:beforeAutospacing="1" w:after="100" w:afterAutospacing="1"/>
+        <w:rPr>
+          <w:rFonts w:ascii="Times New Roman" w:eastAsia="Times New Roman" w:hAnsi="Times New Roman" w:cs="Times New Roman"/>
+          <w:lang w:val="en-US" w:eastAsia="pt-BR"/>
+        </w:rPr>
+      </w:pPr>
+      <w:r>
+        <w:rPr>
+          <w:rFonts w:ascii="Times New Roman" w:eastAsia="Times New Roman" w:hAnsi="Times New Roman" w:cs="Times New Roman"/>
+          <w:lang w:val="en-US" w:eastAsia="pt-BR"/>
+        </w:rPr>
+        <w:t>Simple to understand and could be visualized</w:t>
+      </w:r>
+    </w:p>
+    <w:p>
+      <w:pPr>
+        <w:numPr>
+          <w:ilvl w:val="1"/>
+          <w:numId w:val="1"/>
+        </w:numPr>
+        <w:spacing w:before="100" w:beforeAutospacing="1" w:after="100" w:afterAutospacing="1"/>
+        <w:rPr>
+          <w:rFonts w:ascii="Times New Roman" w:eastAsia="Times New Roman" w:hAnsi="Times New Roman" w:cs="Times New Roman"/>
+          <w:lang w:val="en-US" w:eastAsia="pt-BR"/>
+        </w:rPr>
+      </w:pPr>
+      <w:r>
+        <w:rPr>
+          <w:rFonts w:ascii="Times New Roman" w:eastAsia="Times New Roman" w:hAnsi="Times New Roman" w:cs="Times New Roman"/>
+          <w:lang w:val="en-US" w:eastAsia="pt-BR"/>
+        </w:rPr>
+        <w:t>Could be applied to both numerical and categorical data</w:t>
+      </w:r>
+    </w:p>
+    <w:p>
+      <w:pPr>
+        <w:numPr>
+          <w:ilvl w:val="1"/>
+          <w:numId w:val="1"/>
+        </w:numPr>
+        <w:spacing w:before="100" w:beforeAutospacing="1" w:after="100" w:afterAutospacing="1"/>
+        <w:rPr>
+          <w:rFonts w:ascii="Times New Roman" w:eastAsia="Times New Roman" w:hAnsi="Times New Roman" w:cs="Times New Roman"/>
+          <w:lang w:val="en-US" w:eastAsia="pt-BR"/>
+        </w:rPr>
+      </w:pPr>
+      <w:r>
+        <w:rPr>
+          <w:rFonts w:ascii="Times New Roman" w:eastAsia="Times New Roman" w:hAnsi="Times New Roman" w:cs="Times New Roman"/>
+          <w:lang w:val="en-US" w:eastAsia="pt-BR"/>
+        </w:rPr>
+        <w:t>Fast execution time</w:t>
+      </w:r>
+    </w:p>
+    <w:p>
+      <w:pPr>
+        <w:numPr>
+          <w:ilvl w:val="0"/>
+          <w:numId w:val="1"/>
+        </w:numPr>
+        <w:spacing w:before="100" w:beforeAutospacing="1" w:after="100" w:afterAutospacing="1"/>
+        <w:rPr>
+          <w:rFonts w:ascii="Times New Roman" w:eastAsia="Times New Roman" w:hAnsi="Times New Roman" w:cs="Times New Roman"/>
+          <w:lang w:val="en-US" w:eastAsia="pt-BR"/>
+        </w:rPr>
+      </w:pPr>
+      <w:r>
+        <w:rPr>
+          <w:rFonts w:ascii="Times New Roman" w:eastAsia="Times New Roman" w:hAnsi="Times New Roman" w:cs="Times New Roman"/>
+          <w:lang w:val="en-US" w:eastAsia="pt-BR"/>
+        </w:rPr>
+        <w:t>What are the weaknesses of the model; when does it perform poorly?</w:t>
+      </w:r>
+    </w:p>
+    <w:p>
+      <w:pPr>
+        <w:numPr>
+          <w:ilvl w:val="1"/>
+          <w:numId w:val="1"/>
+        </w:numPr>
+        <w:spacing w:before="100" w:beforeAutospacing="1" w:after="100" w:afterAutospacing="1"/>
+        <w:rPr>
+          <w:rFonts w:ascii="Times New Roman" w:eastAsia="Times New Roman" w:hAnsi="Times New Roman" w:cs="Times New Roman"/>
+          <w:lang w:val="en-US" w:eastAsia="pt-BR"/>
+        </w:rPr>
+      </w:pPr>
+      <w:r>
+        <w:rPr>
+          <w:rFonts w:ascii="Times New Roman" w:eastAsia="Times New Roman" w:hAnsi="Times New Roman" w:cs="Times New Roman"/>
+          <w:lang w:val="en-US" w:eastAsia="pt-BR"/>
+        </w:rPr>
+        <w:t>Some cases could not generalize the data well due to tree complexity</w:t>
+      </w:r>
+    </w:p>
+    <w:p>
+      <w:pPr>
+        <w:numPr>
+          <w:ilvl w:val="1"/>
+          <w:numId w:val="1"/>
+        </w:numPr>
+        <w:spacing w:before="100" w:beforeAutospacing="1" w:after="100" w:afterAutospacing="1"/>
+        <w:rPr>
+          <w:rFonts w:ascii="Times New Roman" w:eastAsia="Times New Roman" w:hAnsi="Times New Roman" w:cs="Times New Roman"/>
+          <w:lang w:val="en-US" w:eastAsia="pt-BR"/>
+        </w:rPr>
+      </w:pPr>
+      <w:r>
+        <w:rPr>
+          <w:rFonts w:ascii="Times New Roman" w:eastAsia="Times New Roman" w:hAnsi="Times New Roman" w:cs="Times New Roman"/>
+          <w:lang w:val="en-US" w:eastAsia="pt-BR"/>
+        </w:rPr>
+        <w:t>If the input is not balanced, could generate biased trees</w:t>
+      </w:r>
+    </w:p>
+    <w:p>
+      <w:pPr>
+        <w:numPr>
+          <w:ilvl w:val="0"/>
+          <w:numId w:val="1"/>
+        </w:numPr>
+        <w:spacing w:before="100" w:beforeAutospacing="1" w:after="100" w:afterAutospacing="1"/>
+        <w:rPr>
+          <w:rFonts w:ascii="Times New Roman" w:eastAsia="Times New Roman" w:hAnsi="Times New Roman" w:cs="Times New Roman"/>
+          <w:lang w:val="en-US" w:eastAsia="pt-BR"/>
+        </w:rPr>
+      </w:pPr>
+      <w:r>
+        <w:rPr>
+          <w:rFonts w:ascii="Times New Roman" w:eastAsia="Times New Roman" w:hAnsi="Times New Roman" w:cs="Times New Roman"/>
+          <w:lang w:val="en-US" w:eastAsia="pt-BR"/>
+        </w:rPr>
+        <w:t>What makes this model a good candidate for the problem, given what you know about the data?</w:t>
+      </w:r>
+    </w:p>
+    <w:p>
+      <w:pPr>
+        <w:rPr>
+          <w:lang w:val="en-US"/>
+        </w:rPr>
+      </w:pPr>
+    </w:p>
+    <w:p>
+      <w:pPr>
+        <w:rPr>
+          <w:lang w:val="en-US"/>
+        </w:rPr>
+      </w:pPr>
+    </w:p>
+    <w:p>
+      <w:pPr>
+        <w:rPr>
+          <w:lang w:val="en-US"/>
+        </w:rPr>
+      </w:pPr>
+    </w:p>
+    <w:p>
+      <w:pPr>
+        <w:rPr>
+          <w:lang w:val="en-US"/>
+        </w:rPr>
+      </w:pPr>
+      <w:r>
+        <w:rPr>
+          <w:lang w:val="en-US"/>
+        </w:rPr>
+        <w:t>Ensemble Methods (AdaBoost)</w:t>
+      </w:r>
+    </w:p>
+    <w:p>
+      <w:pPr>
+        <w:rPr>
+          <w:lang w:val="en-US"/>
+        </w:rPr>
+      </w:pPr>
+    </w:p>
+    <w:p>
+      <w:pPr>
+        <w:numPr>
+          <w:ilvl w:val="0"/>
+          <w:numId w:val="1"/>
+        </w:numPr>
+        <w:spacing w:before="100" w:beforeAutospacing="1" w:after="100" w:afterAutospacing="1"/>
+        <w:rPr>
+          <w:rFonts w:ascii="Times New Roman" w:eastAsia="Times New Roman" w:hAnsi="Times New Roman" w:cs="Times New Roman"/>
+          <w:lang w:val="en-US" w:eastAsia="pt-BR"/>
+        </w:rPr>
+      </w:pPr>
+      <w:r>
+        <w:rPr>
+          <w:rFonts w:ascii="Times New Roman" w:eastAsia="Times New Roman" w:hAnsi="Times New Roman" w:cs="Times New Roman"/>
+          <w:lang w:val="en-US" w:eastAsia="pt-BR"/>
+        </w:rPr>
+        <w:t xml:space="preserve">Describe one real-world application in industry where the model can be applied. </w:t>
+      </w:r>
+    </w:p>
+    <w:p>
+      <w:pPr>
+        <w:numPr>
+          <w:ilvl w:val="0"/>
+          <w:numId w:val="1"/>
+        </w:numPr>
+        <w:spacing w:before="100" w:beforeAutospacing="1" w:after="100" w:afterAutospacing="1"/>
+        <w:rPr>
+          <w:rFonts w:ascii="Times New Roman" w:eastAsia="Times New Roman" w:hAnsi="Times New Roman" w:cs="Times New Roman"/>
+          <w:lang w:val="en-US" w:eastAsia="pt-BR"/>
+        </w:rPr>
+      </w:pPr>
+      <w:r>
+        <w:rPr>
+          <w:rFonts w:ascii="Times New Roman" w:eastAsia="Times New Roman" w:hAnsi="Times New Roman" w:cs="Times New Roman"/>
+          <w:lang w:val="en-US" w:eastAsia="pt-BR"/>
+        </w:rPr>
+        <w:t>What are the strengths of the model; when does it perform well?</w:t>
+      </w:r>
+    </w:p>
+    <w:p>
+      <w:pPr>
+        <w:numPr>
+          <w:ilvl w:val="1"/>
+          <w:numId w:val="1"/>
+        </w:numPr>
+        <w:spacing w:before="100" w:beforeAutospacing="1" w:after="100" w:afterAutospacing="1"/>
+        <w:rPr>
+          <w:rFonts w:ascii="Times New Roman" w:eastAsia="Times New Roman" w:hAnsi="Times New Roman" w:cs="Times New Roman"/>
+          <w:lang w:val="en-US" w:eastAsia="pt-BR"/>
+        </w:rPr>
+      </w:pPr>
+      <w:r>
+        <w:rPr>
+          <w:rFonts w:ascii="Times New Roman" w:eastAsia="Times New Roman" w:hAnsi="Times New Roman" w:cs="Times New Roman"/>
+          <w:lang w:val="en-US" w:eastAsia="pt-BR"/>
+        </w:rPr>
+        <w:t>The estimators are built sequentially and, at the end, combined to aiming to reduce the overall bias</w:t>
+      </w:r>
+    </w:p>
+    <w:p>
+      <w:pPr>
+        <w:numPr>
+          <w:ilvl w:val="1"/>
+          <w:numId w:val="1"/>
+        </w:numPr>
+        <w:spacing w:before="100" w:beforeAutospacing="1" w:after="100" w:afterAutospacing="1"/>
+        <w:rPr>
+          <w:rFonts w:ascii="Times New Roman" w:eastAsia="Times New Roman" w:hAnsi="Times New Roman" w:cs="Times New Roman"/>
+          <w:lang w:val="en-US" w:eastAsia="pt-BR"/>
+        </w:rPr>
+      </w:pPr>
+      <w:r>
+        <w:rPr>
+          <w:rFonts w:ascii="Times New Roman" w:eastAsia="Times New Roman" w:hAnsi="Times New Roman" w:cs="Times New Roman"/>
+          <w:lang w:val="en-US" w:eastAsia="pt-BR"/>
+        </w:rPr>
+        <w:t xml:space="preserve">Earlier prediction errors are </w:t>
+      </w:r>
+      <w:r>
+        <w:rPr>
+          <w:rFonts w:ascii="Times New Roman" w:eastAsia="Times New Roman" w:hAnsi="Times New Roman" w:cs="Times New Roman"/>
+          <w:lang w:val="en-US" w:eastAsia="pt-BR"/>
+        </w:rPr>
+        <w:t>reweighted to a large value to improve the classification score</w:t>
+      </w:r>
+    </w:p>
+    <w:p>
+      <w:pPr>
+        <w:numPr>
+          <w:ilvl w:val="1"/>
+          <w:numId w:val="1"/>
+        </w:numPr>
+        <w:spacing w:before="100" w:beforeAutospacing="1" w:after="100" w:afterAutospacing="1"/>
+        <w:rPr>
+          <w:rFonts w:ascii="Times New Roman" w:eastAsia="Times New Roman" w:hAnsi="Times New Roman" w:cs="Times New Roman"/>
+          <w:lang w:val="en-US" w:eastAsia="pt-BR"/>
+        </w:rPr>
+      </w:pPr>
+      <w:r>
+        <w:rPr>
+          <w:rFonts w:ascii="Times New Roman" w:eastAsia="Times New Roman" w:hAnsi="Times New Roman" w:cs="Times New Roman"/>
+          <w:lang w:val="en-US" w:eastAsia="pt-BR"/>
+        </w:rPr>
+        <w:t>Fast execution time</w:t>
+      </w:r>
+    </w:p>
+    <w:p>
+      <w:pPr>
+        <w:numPr>
+          <w:ilvl w:val="0"/>
+          <w:numId w:val="1"/>
+        </w:numPr>
+        <w:spacing w:before="100" w:beforeAutospacing="1" w:after="100" w:afterAutospacing="1"/>
+        <w:rPr>
+          <w:rFonts w:ascii="Times New Roman" w:eastAsia="Times New Roman" w:hAnsi="Times New Roman" w:cs="Times New Roman"/>
+          <w:lang w:val="en-US" w:eastAsia="pt-BR"/>
+        </w:rPr>
+      </w:pPr>
+      <w:r>
+        <w:rPr>
+          <w:rFonts w:ascii="Times New Roman" w:eastAsia="Times New Roman" w:hAnsi="Times New Roman" w:cs="Times New Roman"/>
+          <w:lang w:val="en-US" w:eastAsia="pt-BR"/>
+        </w:rPr>
+        <w:t>What are the weaknesses of the model; when does it perform poorly?</w:t>
+      </w:r>
+    </w:p>
+    <w:p>
+      <w:pPr>
+        <w:numPr>
+          <w:ilvl w:val="1"/>
+          <w:numId w:val="1"/>
+        </w:numPr>
+        <w:spacing w:before="100" w:beforeAutospacing="1" w:after="100" w:afterAutospacing="1"/>
+        <w:rPr>
+          <w:rFonts w:ascii="Times New Roman" w:eastAsia="Times New Roman" w:hAnsi="Times New Roman" w:cs="Times New Roman"/>
+          <w:lang w:val="en-US" w:eastAsia="pt-BR"/>
+        </w:rPr>
+      </w:pPr>
+      <w:r>
+        <w:rPr>
+          <w:rFonts w:ascii="Times New Roman" w:eastAsia="Times New Roman" w:hAnsi="Times New Roman" w:cs="Times New Roman"/>
+          <w:lang w:val="en-US" w:eastAsia="pt-BR"/>
+        </w:rPr>
+        <w:t>Could be sensitive to outliers</w:t>
+      </w:r>
+    </w:p>
+    <w:p>
+      <w:pPr>
+        <w:numPr>
+          <w:ilvl w:val="1"/>
+          <w:numId w:val="1"/>
+        </w:numPr>
+        <w:spacing w:before="100" w:beforeAutospacing="1" w:after="100" w:afterAutospacing="1"/>
+        <w:rPr>
+          <w:rFonts w:ascii="Times New Roman" w:eastAsia="Times New Roman" w:hAnsi="Times New Roman" w:cs="Times New Roman"/>
+          <w:lang w:val="en-US" w:eastAsia="pt-BR"/>
+        </w:rPr>
+      </w:pPr>
+      <w:r>
+        <w:rPr>
+          <w:rFonts w:ascii="Times New Roman" w:eastAsia="Times New Roman" w:hAnsi="Times New Roman" w:cs="Times New Roman"/>
+          <w:lang w:val="en-US" w:eastAsia="pt-BR"/>
+        </w:rPr>
+        <w:t>In some cases, it is less susceptible to the overfitting</w:t>
+      </w:r>
+    </w:p>
+    <w:p>
+      <w:pPr>
+        <w:numPr>
+          <w:ilvl w:val="0"/>
+          <w:numId w:val="1"/>
+        </w:numPr>
+        <w:spacing w:before="100" w:beforeAutospacing="1" w:after="100" w:afterAutospacing="1"/>
+        <w:rPr>
+          <w:rFonts w:ascii="Times New Roman" w:eastAsia="Times New Roman" w:hAnsi="Times New Roman" w:cs="Times New Roman"/>
+          <w:lang w:val="en-US" w:eastAsia="pt-BR"/>
+        </w:rPr>
+      </w:pPr>
+      <w:r>
+        <w:rPr>
+          <w:rFonts w:ascii="Times New Roman" w:eastAsia="Times New Roman" w:hAnsi="Times New Roman" w:cs="Times New Roman"/>
+          <w:lang w:val="en-US" w:eastAsia="pt-BR"/>
+        </w:rPr>
+        <w:lastRenderedPageBreak/>
+        <w:t>What makes this model a good candidate for the problem, given what you know about the data?</w:t>
+      </w:r>
+    </w:p>
+    <w:p>
+      <w:pPr>
+        <w:rPr>
+          <w:lang w:val="en-US"/>
+        </w:rPr>
+      </w:pPr>
+      <w:r>
+        <w:rPr>
+          <w:lang w:val="en-US"/>
+        </w:rPr>
+        <w:t>References</w:t>
+      </w:r>
+    </w:p>
+    <w:p>
+      <w:pPr>
+        <w:rPr>
+          <w:lang w:val="en-US"/>
+        </w:rPr>
+      </w:pPr>
+    </w:p>
+    <w:p>
+      <w:pPr>
+        <w:rPr>
+          <w:rFonts w:ascii="Times New Roman" w:eastAsia="Times New Roman" w:hAnsi="Times New Roman" w:cs="Times New Roman"/>
+          <w:lang w:val="en-US" w:eastAsia="pt-BR"/>
+        </w:rPr>
+      </w:pPr>
+      <w:r>
+        <w:rPr>
+          <w:lang w:val="en-US"/>
+        </w:rPr>
+        <w:tab/>
+      </w:r>
+      <w:r>
+        <w:rPr>
+          <w:rFonts w:ascii="Times New Roman" w:eastAsia="Times New Roman" w:hAnsi="Times New Roman" w:cs="Times New Roman"/>
+          <w:lang w:eastAsia="pt-BR"/>
+        </w:rPr>
+        <w:fldChar w:fldCharType="begin"/>
+      </w:r>
+      <w:r>
+        <w:rPr>
+          <w:rFonts w:ascii="Times New Roman" w:eastAsia="Times New Roman" w:hAnsi="Times New Roman" w:cs="Times New Roman"/>
+          <w:lang w:val="en-US" w:eastAsia="pt-BR"/>
+        </w:rPr>
+        <w:instrText xml:space="preserve"> HYPERLINK "http://jmlr.csail.mit.edu/papers/v12/pedregosa11a.html" </w:instrText>
+      </w:r>
+      <w:r>
+        <w:rPr>
+          <w:rFonts w:ascii="Times New Roman" w:eastAsia="Times New Roman" w:hAnsi="Times New Roman" w:cs="Times New Roman"/>
+          <w:lang w:eastAsia="pt-BR"/>
+        </w:rPr>
+        <w:fldChar w:fldCharType="separate"/>
+      </w:r>
+      <w:proofErr w:type="spellStart"/>
+      <w:r>
+        <w:rPr>
+          <w:rFonts w:ascii="Helvetica" w:eastAsia="Times New Roman" w:hAnsi="Helvetica" w:cs="Times New Roman"/>
+          <w:color w:val="2878A2"/>
+          <w:sz w:val="22"/>
+          <w:szCs w:val="22"/>
+          <w:u w:val="single"/>
+          <w:lang w:val="en-US" w:eastAsia="pt-BR"/>
+        </w:rPr>
+        <w:t>Scikit</w:t>
+      </w:r>
+      <w:proofErr w:type="spellEnd"/>
+      <w:r>
+        <w:rPr>
+          <w:rFonts w:ascii="Helvetica" w:eastAsia="Times New Roman" w:hAnsi="Helvetica" w:cs="Times New Roman"/>
+          <w:color w:val="2878A2"/>
+          <w:sz w:val="22"/>
+          <w:szCs w:val="22"/>
+          <w:u w:val="single"/>
+          <w:lang w:val="en-US" w:eastAsia="pt-BR"/>
+        </w:rPr>
+        <w:t>-learn: Machine Learning in Python</w:t>
+      </w:r>
+      <w:r>
+        <w:rPr>
+          <w:rFonts w:ascii="Times New Roman" w:eastAsia="Times New Roman" w:hAnsi="Times New Roman" w:cs="Times New Roman"/>
+          <w:lang w:eastAsia="pt-BR"/>
+        </w:rPr>
+        <w:fldChar w:fldCharType="end"/>
+      </w:r>
+      <w:r>
+        <w:rPr>
+          <w:rFonts w:ascii="Helvetica" w:eastAsia="Times New Roman" w:hAnsi="Helvetica" w:cs="Times New Roman"/>
+          <w:color w:val="1D1F22"/>
+          <w:sz w:val="22"/>
+          <w:szCs w:val="22"/>
+          <w:shd w:val="clear" w:color="auto" w:fill="FFFFFF"/>
+          <w:lang w:val="en-US" w:eastAsia="pt-BR"/>
+        </w:rPr>
+        <w:t xml:space="preserve">, </w:t>
+      </w:r>
+      <w:proofErr w:type="spellStart"/>
+      <w:r>
+        <w:rPr>
+          <w:rFonts w:ascii="Helvetica" w:eastAsia="Times New Roman" w:hAnsi="Helvetica" w:cs="Times New Roman"/>
+          <w:color w:val="1D1F22"/>
+          <w:sz w:val="22"/>
+          <w:szCs w:val="22"/>
+          <w:shd w:val="clear" w:color="auto" w:fill="FFFFFF"/>
+          <w:lang w:val="en-US" w:eastAsia="pt-BR"/>
+        </w:rPr>
+        <w:t>Pedregosa</w:t>
+      </w:r>
+      <w:proofErr w:type="spellEnd"/>
+      <w:r>
+        <w:rPr>
+          <w:rFonts w:ascii="Helvetica" w:eastAsia="Times New Roman" w:hAnsi="Helvetica" w:cs="Times New Roman"/>
+          <w:color w:val="1D1F22"/>
+          <w:sz w:val="22"/>
+          <w:szCs w:val="22"/>
+          <w:shd w:val="clear" w:color="auto" w:fill="FFFFFF"/>
+          <w:lang w:val="en-US" w:eastAsia="pt-BR"/>
+        </w:rPr>
+        <w:t> </w:t>
+      </w:r>
+      <w:r>
+        <w:rPr>
+          <w:rFonts w:ascii="Helvetica" w:eastAsia="Times New Roman" w:hAnsi="Helvetica" w:cs="Times New Roman"/>
+          <w:i/>
+          <w:iCs/>
+          <w:color w:val="1D1F22"/>
+          <w:sz w:val="22"/>
+          <w:szCs w:val="22"/>
+          <w:lang w:val="en-US" w:eastAsia="pt-BR"/>
+        </w:rPr>
+        <w:t>et al.</w:t>
+      </w:r>
+      <w:r>
+        <w:rPr>
+          <w:rFonts w:ascii="Helvetica" w:eastAsia="Times New Roman" w:hAnsi="Helvetica" w:cs="Times New Roman"/>
+          <w:color w:val="1D1F22"/>
+          <w:sz w:val="22"/>
+          <w:szCs w:val="22"/>
+          <w:shd w:val="clear" w:color="auto" w:fill="FFFFFF"/>
+          <w:lang w:val="en-US" w:eastAsia="pt-BR"/>
+        </w:rPr>
+        <w:t>, JMLR 12, pp. 2825-2830, 2011.</w:t>
+      </w:r>
+    </w:p>
+    <w:p>
+      <w:pPr>
+        <w:rPr>
+          <w:lang w:val="en-US"/>
+        </w:rPr>
+      </w:pPr>
+    </w:p>
+    <w:p>
+      <w:pPr>
+        <w:rPr>
+          <w:lang w:val="en-US"/>
+        </w:rPr>
+      </w:pPr>
+      <w:hyperlink r:id="rId5" w:history="1">
+        <w:r>
+          <w:rPr>
+            <w:rStyle w:val="Hyperlink"/>
+            <w:lang w:val="en-US"/>
+          </w:rPr>
+          <w:t>http://www.nickgillian.com/wiki/pmwiki.php/GRT/AdaBoost</w:t>
+        </w:r>
+      </w:hyperlink>
+    </w:p>
+    <w:p>
+      <w:pPr>
+        <w:rPr>
+          <w:lang w:val="en-US"/>
+        </w:rPr>
+      </w:pPr>
+      <w:hyperlink r:id="rId6" w:history="1">
+        <w:r>
+          <w:rPr>
+            <w:rStyle w:val="Hyperlink"/>
+            <w:lang w:val="en-US"/>
+          </w:rPr>
+          <w:t>https://en.wikipedia.org/wiki/AdaBoost</w:t>
+        </w:r>
+      </w:hyperlink>
+    </w:p>
+    <w:p>
+      <w:pPr>
+        <w:rPr>
+          <w:lang w:val="en-US"/>
+        </w:rPr>
+      </w:pPr>
       <w:bookmarkStart w:id="0" w:name="_GoBack"/>
       <w:bookmarkEnd w:id="0"/>
-      <w:r>
-        <w:rPr>
-          <w:lang w:val="en-US"/>
-        </w:rPr>
-        <w:t>e Methods (AdaBoost)</w:t>
-      </w:r>
+    </w:p>
+    <w:p>
+      <w:pPr>
+        <w:rPr>
+          <w:lang w:val="en-US"/>
+        </w:rPr>
+      </w:pPr>
     </w:p>
     <w:sectPr>
       <w:pgSz w:w="11900" w:h="16840"/>
@@ -182,7 +920,7 @@
         <w:sz w:val="20"/>
       </w:rPr>
     </w:lvl>
-    <w:lvl w:ilvl="1" w:tentative="1">
+    <w:lvl w:ilvl="1">
       <w:start w:val="1"/>
       <w:numFmt w:val="bullet"/>
       <w:lvlText w:val="o"/>
@@ -805,6 +1543,43 @@
       <w:lang w:eastAsia="pt-BR"/>
     </w:rPr>
   </w:style>
+  <w:style w:type="character" w:styleId="Hyperlink">
+    <w:name w:val="Hyperlink"/>
+    <w:basedOn w:val="Fontepargpadro"/>
+    <w:uiPriority w:val="99"/>
+    <w:unhideWhenUsed/>
+    <w:rsid w:val="00E70DA7"/>
+    <w:rPr>
+      <w:color w:val="0000FF"/>
+      <w:u w:val="single"/>
+    </w:rPr>
+  </w:style>
+  <w:style w:type="character" w:customStyle="1" w:styleId="apple-converted-space">
+    <w:name w:val="apple-converted-space"/>
+    <w:basedOn w:val="Fontepargpadro"/>
+    <w:rsid w:val="00E70DA7"/>
+  </w:style>
+  <w:style w:type="character" w:styleId="nfase">
+    <w:name w:val="Emphasis"/>
+    <w:basedOn w:val="Fontepargpadro"/>
+    <w:uiPriority w:val="20"/>
+    <w:qFormat/>
+    <w:rsid w:val="00E70DA7"/>
+    <w:rPr>
+      <w:i/>
+      <w:iCs/>
+    </w:rPr>
+  </w:style>
+  <w:style w:type="character" w:styleId="MenoPendente">
+    <w:name w:val="Unresolved Mention"/>
+    <w:basedOn w:val="Fontepargpadro"/>
+    <w:uiPriority w:val="99"/>
+    <w:rsid w:val="0091205E"/>
+    <w:rPr>
+      <w:color w:val="605E5C"/>
+      <w:shd w:val="clear" w:color="auto" w:fill="E1DFDD"/>
+    </w:rPr>
+  </w:style>
 </w:styles>
 </file>
 

</xml_diff>